<commit_message>
Add Oliver Maxwell user needs
</commit_message>
<xml_diff>
--- a/planning/ux/helen_bruce_user_needs.docx
+++ b/planning/ux/helen_bruce_user_needs.docx
@@ -11,6 +11,9 @@
       <w:bookmarkEnd w:id="0"/>
       <w:r>
         <w:t>User needs</w:t>
+      </w:r>
+      <w:r>
+        <w:t xml:space="preserve"> – Helen Bruce</w:t>
       </w:r>
     </w:p>
     <w:tbl>
@@ -165,6 +168,9 @@
               </w:pBdr>
               <w:spacing w:line="240" w:lineRule="auto"/>
             </w:pPr>
+            <w:r>
+              <w:t>Person with a standard membership</w:t>
+            </w:r>
           </w:p>
         </w:tc>
         <w:tc>
@@ -190,6 +196,9 @@
               </w:pBdr>
               <w:spacing w:line="240" w:lineRule="auto"/>
             </w:pPr>
+            <w:r>
+              <w:t>An option to only view classes available to me</w:t>
+            </w:r>
           </w:p>
         </w:tc>
         <w:tc>
@@ -215,6 +224,9 @@
               </w:pBdr>
               <w:spacing w:line="240" w:lineRule="auto"/>
             </w:pPr>
+            <w:r>
+              <w:t>I don’t waste time scrolling through classes that I cannot book</w:t>
+            </w:r>
           </w:p>
         </w:tc>
       </w:tr>
@@ -245,6 +257,9 @@
               </w:pBdr>
               <w:spacing w:line="240" w:lineRule="auto"/>
             </w:pPr>
+            <w:r>
+              <w:t>Person who likes combat style classes</w:t>
+            </w:r>
           </w:p>
         </w:tc>
         <w:tc>
@@ -270,6 +285,9 @@
               </w:pBdr>
               <w:spacing w:line="240" w:lineRule="auto"/>
             </w:pPr>
+            <w:r>
+              <w:t>View classes by category</w:t>
+            </w:r>
           </w:p>
         </w:tc>
         <w:tc>
@@ -295,10 +313,11 @@
               </w:pBdr>
               <w:spacing w:line="240" w:lineRule="auto"/>
             </w:pPr>
-          </w:p>
-        </w:tc>
-        <w:bookmarkStart w:id="1" w:name="_GoBack"/>
-        <w:bookmarkEnd w:id="1"/>
+            <w:r>
+              <w:t>I can find types of classes I like</w:t>
+            </w:r>
+          </w:p>
+        </w:tc>
       </w:tr>
       <w:tr>
         <w:trPr>
@@ -327,6 +346,9 @@
               </w:pBdr>
               <w:spacing w:line="240" w:lineRule="auto"/>
             </w:pPr>
+            <w:r>
+              <w:t>Person with a 4 years old child</w:t>
+            </w:r>
           </w:p>
         </w:tc>
         <w:tc>
@@ -352,6 +374,9 @@
               </w:pBdr>
               <w:spacing w:line="240" w:lineRule="auto"/>
             </w:pPr>
+            <w:r>
+              <w:t>See classes that run during times the creche service is available</w:t>
+            </w:r>
           </w:p>
         </w:tc>
         <w:tc>
@@ -377,6 +402,9 @@
               </w:pBdr>
               <w:spacing w:line="240" w:lineRule="auto"/>
             </w:pPr>
+            <w:r>
+              <w:t>I can attend the class</w:t>
+            </w:r>
           </w:p>
         </w:tc>
       </w:tr>
@@ -407,6 +435,9 @@
               </w:pBdr>
               <w:spacing w:line="240" w:lineRule="auto"/>
             </w:pPr>
+            <w:r>
+              <w:t>Person who attends lots of dance style classes</w:t>
+            </w:r>
           </w:p>
         </w:tc>
         <w:tc>
@@ -432,6 +463,9 @@
               </w:pBdr>
               <w:spacing w:line="240" w:lineRule="auto"/>
             </w:pPr>
+            <w:r>
+              <w:t>View/download music play lists</w:t>
+            </w:r>
           </w:p>
         </w:tc>
         <w:tc>
@@ -457,6 +491,9 @@
               </w:pBdr>
               <w:spacing w:line="240" w:lineRule="auto"/>
             </w:pPr>
+            <w:r>
+              <w:t>Can buy or listen to the music after class</w:t>
+            </w:r>
           </w:p>
         </w:tc>
       </w:tr>
@@ -487,6 +524,9 @@
               </w:pBdr>
               <w:spacing w:line="240" w:lineRule="auto"/>
             </w:pPr>
+            <w:r>
+              <w:t>Person who likes to attend classes to socialise</w:t>
+            </w:r>
           </w:p>
         </w:tc>
         <w:tc>
@@ -512,6 +552,9 @@
               </w:pBdr>
               <w:spacing w:line="240" w:lineRule="auto"/>
             </w:pPr>
+            <w:r>
+              <w:t>See which classes my friends have opted to make public</w:t>
+            </w:r>
           </w:p>
         </w:tc>
         <w:tc>
@@ -537,6 +580,11 @@
               </w:pBdr>
               <w:spacing w:line="240" w:lineRule="auto"/>
             </w:pPr>
+            <w:r>
+              <w:t>I can book the same classes</w:t>
+            </w:r>
+            <w:bookmarkStart w:id="1" w:name="_GoBack"/>
+            <w:bookmarkEnd w:id="1"/>
           </w:p>
         </w:tc>
       </w:tr>

</xml_diff>